<commit_message>
Actualizacion de HU y criterios de aceptación de registrar notificaciones.
</commit_message>
<xml_diff>
--- a/6- Ingenieria de producto/6.1 - Análisis/03- Historias de Usuario/Historias de Usuarios/HU-MID-NYA-001-Registar Notificaciones y Alertas.docx
+++ b/6- Ingenieria de producto/6.1 - Análisis/03- Historias de Usuario/Historias de Usuarios/HU-MID-NYA-001-Registar Notificaciones y Alertas.docx
@@ -672,34 +672,59 @@
     </w:p>
     <w:p>
       <w:pPr>
+        <w:rPr>
+          <w:rFonts w:cs="Arial"/>
+          <w:u w:val="single"/>
+        </w:rPr>
+      </w:pPr>
+    </w:p>
+    <w:p>
+      <w:pPr>
+        <w:rPr>
+          <w:rFonts w:cs="Arial"/>
+          <w:u w:val="single"/>
+        </w:rPr>
+      </w:pPr>
+    </w:p>
+    <w:p>
+      <w:pPr>
         <w:ind w:firstLine="0"/>
         <w:rPr>
           <w:rFonts w:cs="Arial"/>
           <w:u w:val="single"/>
         </w:rPr>
       </w:pPr>
-    </w:p>
-    <w:p>
-      <w:pPr>
-        <w:ind w:firstLine="0"/>
+      <w:r>
         <w:rPr>
           <w:rFonts w:cs="Arial"/>
           <w:u w:val="single"/>
         </w:rPr>
-      </w:pPr>
-    </w:p>
-    <w:p>
-      <w:pPr>
-        <w:ind w:firstLine="0"/>
+        <w:t>Anexo:</w:t>
+      </w:r>
+    </w:p>
+    <w:p>
+      <w:pPr>
+        <w:pStyle w:val="Prrafodelista"/>
+        <w:numPr>
+          <w:ilvl w:val="0"/>
+          <w:numId w:val="8"/>
+        </w:numPr>
         <w:rPr>
           <w:rFonts w:cs="Arial"/>
           <w:u w:val="single"/>
         </w:rPr>
       </w:pPr>
-    </w:p>
-    <w:p>
-      <w:pPr>
-        <w:ind w:firstLine="0"/>
+      <w:r>
+        <w:rPr>
+          <w:rFonts w:cs="Arial"/>
+        </w:rPr>
+        <w:t>Una vez respondida por la entidad la notificación, el usuario con perfil autorizado podrá ingresar desde la “Bandeja de Notificaciones” a cambiar el estado de la Notificación.</w:t>
+      </w:r>
+    </w:p>
+    <w:p>
+      <w:pPr>
+        <w:pStyle w:val="Prrafodelista"/>
+        <w:ind w:left="420" w:firstLine="0"/>
         <w:rPr>
           <w:rFonts w:cs="Arial"/>
           <w:u w:val="single"/>
@@ -708,75 +733,22 @@
     </w:p>
     <w:p>
       <w:pPr>
-        <w:ind w:firstLine="0"/>
+        <w:pStyle w:val="Prrafodelista"/>
+        <w:numPr>
+          <w:ilvl w:val="0"/>
+          <w:numId w:val="8"/>
+        </w:numPr>
         <w:rPr>
           <w:rFonts w:cs="Arial"/>
           <w:u w:val="single"/>
         </w:rPr>
       </w:pPr>
-    </w:p>
-    <w:p>
-      <w:pPr>
-        <w:ind w:firstLine="0"/>
-        <w:rPr>
-          <w:rFonts w:cs="Arial"/>
-          <w:u w:val="single"/>
-        </w:rPr>
-      </w:pPr>
-    </w:p>
-    <w:p>
-      <w:pPr>
-        <w:ind w:firstLine="0"/>
-        <w:rPr>
-          <w:rFonts w:cs="Arial"/>
-          <w:u w:val="single"/>
-        </w:rPr>
-      </w:pPr>
-    </w:p>
-    <w:p>
-      <w:pPr>
-        <w:ind w:firstLine="0"/>
-        <w:rPr>
-          <w:rFonts w:cs="Arial"/>
-          <w:u w:val="single"/>
-        </w:rPr>
-      </w:pPr>
-    </w:p>
-    <w:p>
-      <w:pPr>
-        <w:ind w:firstLine="0"/>
-        <w:rPr>
-          <w:rFonts w:cs="Arial"/>
-          <w:u w:val="single"/>
-        </w:rPr>
-      </w:pPr>
-    </w:p>
-    <w:p>
-      <w:pPr>
-        <w:ind w:firstLine="0"/>
-        <w:rPr>
-          <w:rFonts w:cs="Arial"/>
-          <w:u w:val="single"/>
-        </w:rPr>
-      </w:pPr>
-    </w:p>
-    <w:p>
-      <w:pPr>
-        <w:ind w:firstLine="0"/>
-        <w:rPr>
-          <w:rFonts w:cs="Arial"/>
-          <w:u w:val="single"/>
-        </w:rPr>
-      </w:pPr>
-    </w:p>
-    <w:p>
-      <w:pPr>
-        <w:ind w:firstLine="0"/>
-        <w:rPr>
-          <w:rFonts w:cs="Arial"/>
-          <w:u w:val="single"/>
-        </w:rPr>
-      </w:pPr>
+      <w:r>
+        <w:rPr>
+          <w:rFonts w:cs="Arial"/>
+        </w:rPr>
+        <w:t>El sistema no tiene la responsabilidad de la recepción de lo solicitado en la “Notificación” a la Entidad.</w:t>
+      </w:r>
     </w:p>
     <w:p>
       <w:pPr>
@@ -975,11 +947,9 @@
             </w:pPr>
             <w:r>
               <w:rPr>
-                <w:rFonts w:ascii="Arial" w:hAnsi="Arial" w:cs="Arial"/>
-                <w:color w:val="202124"/>
-                <w:shd w:val="clear" w:color="auto" w:fill="FFFFFF"/>
-              </w:rPr>
-              <w:t>Para registrar una notificación deberá estar logueado con usuario y contraseña con permiso autorizado.</w:t>
+                <w:rFonts w:cs="Arial"/>
+              </w:rPr>
+              <w:t>Para dar de alta una notificación el usuario desde las opciones de alertas selecciona una de ellas y deriva a la solapa de notificaciones.</w:t>
             </w:r>
           </w:p>
         </w:tc>
@@ -1010,214 +980,130 @@
               <w:spacing w:line="360" w:lineRule="auto"/>
               <w:ind w:left="424" w:hanging="283"/>
               <w:rPr>
-                <w:rFonts w:cs="Arial"/>
-              </w:rPr>
-            </w:pPr>
-            <w:r>
-              <w:rPr>
-                <w:rFonts w:cs="Arial"/>
-              </w:rPr>
-              <w:t>El sistema deberá considerar las siguientes fechas de finde vigencia como alertas:</w:t>
-            </w:r>
-          </w:p>
-          <w:p>
-            <w:pPr>
-              <w:pStyle w:val="Prrafodelista"/>
-              <w:spacing w:line="360" w:lineRule="auto"/>
-              <w:ind w:left="424" w:firstLine="0"/>
-              <w:rPr>
-                <w:rFonts w:cs="Arial"/>
-              </w:rPr>
-            </w:pPr>
-            <w:r>
-              <w:rPr>
-                <w:rFonts w:cs="Arial"/>
-              </w:rPr>
-              <w:t xml:space="preserve">Datos Básicos: </w:t>
-            </w:r>
-          </w:p>
-          <w:p>
-            <w:pPr>
-              <w:pStyle w:val="Prrafodelista"/>
-              <w:spacing w:line="360" w:lineRule="auto"/>
-              <w:ind w:left="424" w:firstLine="0"/>
-              <w:rPr>
-                <w:rFonts w:cs="Arial"/>
-              </w:rPr>
-            </w:pPr>
-            <w:r>
-              <w:rPr>
-                <w:rFonts w:cs="Arial"/>
-              </w:rPr>
-              <w:t xml:space="preserve">  </w:t>
-            </w:r>
-            <w:r>
-              <w:rPr>
-                <w:rFonts w:cs="Arial"/>
-              </w:rPr>
-              <w:t>-</w:t>
-            </w:r>
-            <w:r>
-              <w:rPr>
-                <w:rFonts w:cs="Arial"/>
+                <w:rFonts w:ascii="Arial" w:hAnsi="Arial" w:cs="Arial"/>
+                <w:color w:val="202124"/>
+                <w:shd w:val="clear" w:color="auto" w:fill="FFFFFF"/>
+              </w:rPr>
+            </w:pPr>
+            <w:r>
+              <w:rPr>
+                <w:rFonts w:ascii="Arial" w:hAnsi="Arial" w:cs="Arial"/>
+                <w:color w:val="202124"/>
+                <w:shd w:val="clear" w:color="auto" w:fill="FFFFFF"/>
+              </w:rPr>
+              <w:t xml:space="preserve">Si el usuario de perfil autorizado no hizo la </w:t>
+            </w:r>
+            <w:r>
+              <w:rPr>
+                <w:rFonts w:ascii="Arial" w:hAnsi="Arial" w:cs="Arial"/>
+                <w:color w:val="202124"/>
+                <w:shd w:val="clear" w:color="auto" w:fill="FFFFFF"/>
+              </w:rPr>
+              <w:t>“N</w:t>
+            </w:r>
+            <w:r>
+              <w:rPr>
+                <w:rFonts w:ascii="Arial" w:hAnsi="Arial" w:cs="Arial"/>
+                <w:color w:val="202124"/>
+                <w:shd w:val="clear" w:color="auto" w:fill="FFFFFF"/>
+              </w:rPr>
+              <w:t>otificación</w:t>
+            </w:r>
+            <w:r>
+              <w:rPr>
+                <w:rFonts w:ascii="Arial" w:hAnsi="Arial" w:cs="Arial"/>
+                <w:color w:val="202124"/>
+                <w:shd w:val="clear" w:color="auto" w:fill="FFFFFF"/>
+              </w:rPr>
+              <w:t>”</w:t>
+            </w:r>
+            <w:r>
+              <w:rPr>
+                <w:rFonts w:ascii="Arial" w:hAnsi="Arial" w:cs="Arial"/>
+                <w:color w:val="202124"/>
+                <w:shd w:val="clear" w:color="auto" w:fill="FFFFFF"/>
+              </w:rPr>
+              <w:t xml:space="preserve"> en el momento que le llego el alerta, puede ingresar a la realizar</w:t>
+            </w:r>
+            <w:r>
+              <w:rPr>
+                <w:rFonts w:ascii="Arial" w:hAnsi="Arial" w:cs="Arial"/>
+                <w:color w:val="202124"/>
+                <w:shd w:val="clear" w:color="auto" w:fill="FFFFFF"/>
               </w:rPr>
               <w:t xml:space="preserve"> </w:t>
             </w:r>
             <w:r>
               <w:rPr>
-                <w:rFonts w:cs="Arial"/>
-              </w:rPr>
-              <w:t xml:space="preserve">Fecha de próxima constancia de </w:t>
-            </w:r>
-            <w:r>
-              <w:rPr>
-                <w:rFonts w:cs="Arial"/>
-              </w:rPr>
-              <w:t>vigencia (INAES)</w:t>
-            </w:r>
-            <w:r>
-              <w:rPr>
-                <w:rFonts w:cs="Arial"/>
-              </w:rPr>
-              <w:t xml:space="preserve">, </w:t>
-            </w:r>
-          </w:p>
-          <w:p>
-            <w:pPr>
-              <w:pStyle w:val="Prrafodelista"/>
-              <w:spacing w:line="360" w:lineRule="auto"/>
-              <w:ind w:left="424" w:firstLine="0"/>
-              <w:rPr>
-                <w:rFonts w:cs="Arial"/>
-              </w:rPr>
-            </w:pPr>
-            <w:r>
-              <w:rPr>
-                <w:rFonts w:cs="Arial"/>
-              </w:rPr>
-              <w:t xml:space="preserve">  </w:t>
-            </w:r>
-            <w:r>
-              <w:rPr>
-                <w:rFonts w:cs="Arial"/>
-              </w:rPr>
-              <w:t xml:space="preserve">- </w:t>
-            </w:r>
-            <w:r>
-              <w:rPr>
-                <w:rFonts w:cs="Arial"/>
-              </w:rPr>
-              <w:t>F</w:t>
-            </w:r>
-            <w:r>
-              <w:rPr>
-                <w:rFonts w:cs="Arial"/>
-              </w:rPr>
-              <w:t xml:space="preserve">echa próxima de vigencia de </w:t>
-            </w:r>
-            <w:r>
-              <w:rPr>
-                <w:rFonts w:cs="Arial"/>
-              </w:rPr>
-              <w:t>último</w:t>
-            </w:r>
-            <w:r>
-              <w:rPr>
-                <w:rFonts w:cs="Arial"/>
-              </w:rPr>
-              <w:t xml:space="preserve"> balance.</w:t>
-            </w:r>
-          </w:p>
-          <w:p>
-            <w:pPr>
-              <w:pStyle w:val="Prrafodelista"/>
-              <w:spacing w:line="360" w:lineRule="auto"/>
-              <w:ind w:left="424" w:firstLine="0"/>
-              <w:rPr>
-                <w:rFonts w:cs="Arial"/>
-              </w:rPr>
-            </w:pPr>
-            <w:r>
-              <w:rPr>
-                <w:rFonts w:cs="Arial"/>
-              </w:rPr>
-              <w:t xml:space="preserve">Datos de la Autoridad: </w:t>
-            </w:r>
-          </w:p>
-          <w:p>
-            <w:pPr>
-              <w:pStyle w:val="Prrafodelista"/>
-              <w:numPr>
-                <w:ilvl w:val="0"/>
-                <w:numId w:val="8"/>
-              </w:numPr>
-              <w:spacing w:line="360" w:lineRule="auto"/>
-              <w:ind w:firstLine="201"/>
-              <w:rPr>
-                <w:rFonts w:cs="Arial"/>
-              </w:rPr>
-            </w:pPr>
-            <w:r>
-              <w:rPr>
-                <w:rFonts w:cs="Arial"/>
+                <w:rFonts w:ascii="Arial" w:hAnsi="Arial" w:cs="Arial"/>
+                <w:color w:val="202124"/>
+                <w:shd w:val="clear" w:color="auto" w:fill="FFFFFF"/>
+              </w:rPr>
+              <w:t>la</w:t>
+            </w:r>
+            <w:r>
+              <w:rPr>
+                <w:rFonts w:ascii="Arial" w:hAnsi="Arial" w:cs="Arial"/>
+                <w:color w:val="202124"/>
+                <w:shd w:val="clear" w:color="auto" w:fill="FFFFFF"/>
+              </w:rPr>
+              <w:t xml:space="preserve"> misma,</w:t>
+            </w:r>
+            <w:r>
+              <w:rPr>
+                <w:rFonts w:ascii="Arial" w:hAnsi="Arial" w:cs="Arial"/>
+                <w:color w:val="202124"/>
+                <w:shd w:val="clear" w:color="auto" w:fill="FFFFFF"/>
+              </w:rPr>
+              <w:t xml:space="preserve"> desde la </w:t>
+            </w:r>
+            <w:r>
+              <w:rPr>
+                <w:rFonts w:ascii="Arial" w:hAnsi="Arial" w:cs="Arial"/>
+                <w:color w:val="202124"/>
+                <w:shd w:val="clear" w:color="auto" w:fill="FFFFFF"/>
+              </w:rPr>
+              <w:t>“</w:t>
+            </w:r>
+            <w:r>
+              <w:rPr>
+                <w:rFonts w:ascii="Arial" w:hAnsi="Arial" w:cs="Arial"/>
+                <w:color w:val="202124"/>
+                <w:shd w:val="clear" w:color="auto" w:fill="FFFFFF"/>
+              </w:rPr>
+              <w:t>Bandeja de entrada de Entidades</w:t>
+            </w:r>
+            <w:r>
+              <w:rPr>
+                <w:rFonts w:ascii="Arial" w:hAnsi="Arial" w:cs="Arial"/>
+                <w:color w:val="202124"/>
+                <w:shd w:val="clear" w:color="auto" w:fill="FFFFFF"/>
+              </w:rPr>
+              <w:t>”</w:t>
+            </w:r>
+            <w:r>
+              <w:rPr>
+                <w:rFonts w:ascii="Arial" w:hAnsi="Arial" w:cs="Arial"/>
+                <w:color w:val="202124"/>
+                <w:shd w:val="clear" w:color="auto" w:fill="FFFFFF"/>
+              </w:rPr>
+              <w:t xml:space="preserve">, seleccionado la opción de </w:t>
+            </w:r>
+            <w:r>
+              <w:rPr>
+                <w:rFonts w:ascii="Arial" w:hAnsi="Arial" w:cs="Arial"/>
+                <w:color w:val="202124"/>
+                <w:shd w:val="clear" w:color="auto" w:fill="FFFFFF"/>
+              </w:rPr>
+              <w:t>modificar la “Entidad”.</w:t>
+            </w:r>
+            <w:r>
+              <w:rPr>
+                <w:rFonts w:ascii="Arial" w:hAnsi="Arial" w:cs="Arial"/>
+                <w:color w:val="202124"/>
+                <w:shd w:val="clear" w:color="auto" w:fill="FFFFFF"/>
               </w:rPr>
               <w:t xml:space="preserve"> </w:t>
-            </w:r>
-            <w:r>
-              <w:rPr>
-                <w:rFonts w:cs="Arial"/>
-              </w:rPr>
-              <w:t>Fecha próxima de fin de mandato.</w:t>
-            </w:r>
-          </w:p>
-          <w:p>
-            <w:pPr>
-              <w:pStyle w:val="Prrafodelista"/>
-              <w:spacing w:line="360" w:lineRule="auto"/>
-              <w:ind w:left="424" w:firstLine="0"/>
-              <w:rPr>
-                <w:rFonts w:cs="Arial"/>
-              </w:rPr>
-            </w:pPr>
-            <w:r>
-              <w:rPr>
-                <w:rFonts w:cs="Arial"/>
-              </w:rPr>
-              <w:t xml:space="preserve">Datos del apoderado: </w:t>
-            </w:r>
-          </w:p>
-          <w:p>
-            <w:pPr>
-              <w:pStyle w:val="Prrafodelista"/>
-              <w:spacing w:line="360" w:lineRule="auto"/>
-              <w:ind w:left="424" w:firstLine="0"/>
-              <w:rPr>
-                <w:rFonts w:cs="Arial"/>
-              </w:rPr>
-            </w:pPr>
-            <w:r>
-              <w:rPr>
-                <w:rFonts w:cs="Arial"/>
-              </w:rPr>
-              <w:t xml:space="preserve">  </w:t>
-            </w:r>
-            <w:r>
-              <w:rPr>
-                <w:rFonts w:cs="Arial"/>
-              </w:rPr>
-              <w:t>-</w:t>
-            </w:r>
-            <w:r>
-              <w:rPr>
-                <w:rFonts w:cs="Arial"/>
-              </w:rPr>
-              <w:t xml:space="preserve"> </w:t>
-            </w:r>
-            <w:r>
-              <w:rPr>
-                <w:rFonts w:cs="Arial"/>
-              </w:rPr>
-              <w:t>Fecha próxima de fin de mandato.</w:t>
             </w:r>
           </w:p>
         </w:tc>
@@ -1248,14 +1134,18 @@
               <w:spacing w:line="360" w:lineRule="auto"/>
               <w:ind w:left="424" w:hanging="283"/>
               <w:rPr>
-                <w:rFonts w:cs="Arial"/>
-              </w:rPr>
-            </w:pPr>
-            <w:r>
-              <w:rPr>
-                <w:rFonts w:cs="Arial"/>
-              </w:rPr>
-              <w:t>El sistema deberá avisar al usuario con perfil autorizado de la alerta 5 días hábiles previo a la fecha de vencimiento. Ejemplo “Entidad numero 0000 tiene mandato próximo a vencer</w:t>
+                <w:rFonts w:ascii="Arial" w:hAnsi="Arial" w:cs="Arial"/>
+                <w:color w:val="202124"/>
+                <w:shd w:val="clear" w:color="auto" w:fill="FFFFFF"/>
+              </w:rPr>
+            </w:pPr>
+            <w:r>
+              <w:rPr>
+                <w:rFonts w:ascii="Arial" w:hAnsi="Arial" w:cs="Arial"/>
+                <w:color w:val="202124"/>
+                <w:shd w:val="clear" w:color="auto" w:fill="FFFFFF"/>
+              </w:rPr>
+              <w:t>Para registrar una notificación deberá estar logueado con usuario y contraseña con permiso autorizado.</w:t>
             </w:r>
           </w:p>
         </w:tc>
@@ -1293,37 +1183,207 @@
               <w:rPr>
                 <w:rFonts w:cs="Arial"/>
               </w:rPr>
-              <w:t xml:space="preserve">Las alertas tendrán tres colores, “verde” para aquellas que están </w:t>
-            </w:r>
-            <w:r>
+              <w:t>El sistema deberá considerar las siguientes fechas de finde vigencia como alertas:</w:t>
+            </w:r>
+          </w:p>
+          <w:p>
+            <w:pPr>
+              <w:pStyle w:val="Prrafodelista"/>
+              <w:spacing w:line="360" w:lineRule="auto"/>
+              <w:ind w:left="424" w:firstLine="0"/>
               <w:rPr>
                 <w:rFonts w:cs="Arial"/>
               </w:rPr>
-              <w:t>cerradas,</w:t>
-            </w:r>
+            </w:pPr>
             <w:r>
               <w:rPr>
                 <w:rFonts w:cs="Arial"/>
               </w:rPr>
+              <w:t xml:space="preserve">Datos Básicos: </w:t>
+            </w:r>
+          </w:p>
+          <w:p>
+            <w:pPr>
+              <w:pStyle w:val="Prrafodelista"/>
+              <w:spacing w:line="360" w:lineRule="auto"/>
+              <w:ind w:left="424" w:firstLine="0"/>
+              <w:rPr>
+                <w:rFonts w:cs="Arial"/>
+              </w:rPr>
+            </w:pPr>
+            <w:r>
+              <w:rPr>
+                <w:rFonts w:cs="Arial"/>
+              </w:rPr>
+              <w:t xml:space="preserve">  </w:t>
+            </w:r>
+            <w:r>
+              <w:rPr>
+                <w:rFonts w:cs="Arial"/>
+              </w:rPr>
+              <w:t>-</w:t>
+            </w:r>
+            <w:r>
+              <w:rPr>
+                <w:rFonts w:cs="Arial"/>
+              </w:rPr>
               <w:t xml:space="preserve"> </w:t>
             </w:r>
             <w:r>
               <w:rPr>
                 <w:rFonts w:cs="Arial"/>
               </w:rPr>
-              <w:t>“amarillo” para aquellas que están en curso</w:t>
+              <w:t xml:space="preserve">Fecha de próxima constancia de </w:t>
             </w:r>
             <w:r>
               <w:rPr>
                 <w:rFonts w:cs="Arial"/>
               </w:rPr>
+              <w:t>vigencia (INAES)</w:t>
+            </w:r>
+            <w:r>
+              <w:rPr>
+                <w:rFonts w:cs="Arial"/>
+              </w:rPr>
+              <w:t xml:space="preserve">, </w:t>
+            </w:r>
+          </w:p>
+          <w:p>
+            <w:pPr>
+              <w:pStyle w:val="Prrafodelista"/>
+              <w:spacing w:line="360" w:lineRule="auto"/>
+              <w:ind w:left="424" w:firstLine="0"/>
+              <w:rPr>
+                <w:rFonts w:cs="Arial"/>
+              </w:rPr>
+            </w:pPr>
+            <w:r>
+              <w:rPr>
+                <w:rFonts w:cs="Arial"/>
+              </w:rPr>
+              <w:t xml:space="preserve">  </w:t>
+            </w:r>
+            <w:r>
+              <w:rPr>
+                <w:rFonts w:cs="Arial"/>
+              </w:rPr>
+              <w:t xml:space="preserve">- </w:t>
+            </w:r>
+            <w:r>
+              <w:rPr>
+                <w:rFonts w:cs="Arial"/>
+              </w:rPr>
+              <w:t>F</w:t>
+            </w:r>
+            <w:r>
+              <w:rPr>
+                <w:rFonts w:cs="Arial"/>
+              </w:rPr>
+              <w:t xml:space="preserve">echa próxima de vigencia de </w:t>
+            </w:r>
+            <w:r>
+              <w:rPr>
+                <w:rFonts w:cs="Arial"/>
+              </w:rPr>
+              <w:t>último</w:t>
+            </w:r>
+            <w:r>
+              <w:rPr>
+                <w:rFonts w:cs="Arial"/>
+              </w:rPr>
+              <w:t xml:space="preserve"> balance.</w:t>
+            </w:r>
+          </w:p>
+          <w:p>
+            <w:pPr>
+              <w:pStyle w:val="Prrafodelista"/>
+              <w:spacing w:line="360" w:lineRule="auto"/>
+              <w:ind w:left="424" w:firstLine="0"/>
+              <w:rPr>
+                <w:rFonts w:cs="Arial"/>
+              </w:rPr>
+            </w:pPr>
+            <w:r>
+              <w:rPr>
+                <w:rFonts w:cs="Arial"/>
+              </w:rPr>
+              <w:t xml:space="preserve">Datos de la Autoridad: </w:t>
+            </w:r>
+          </w:p>
+          <w:p>
+            <w:pPr>
+              <w:pStyle w:val="Prrafodelista"/>
+              <w:numPr>
+                <w:ilvl w:val="0"/>
+                <w:numId w:val="8"/>
+              </w:numPr>
+              <w:spacing w:line="360" w:lineRule="auto"/>
+              <w:ind w:firstLine="201"/>
+              <w:rPr>
+                <w:rFonts w:cs="Arial"/>
+              </w:rPr>
+            </w:pPr>
+            <w:r>
+              <w:rPr>
+                <w:rFonts w:cs="Arial"/>
+              </w:rPr>
               <w:t xml:space="preserve"> </w:t>
             </w:r>
             <w:r>
               <w:rPr>
                 <w:rFonts w:cs="Arial"/>
               </w:rPr>
-              <w:t xml:space="preserve">o se ha modificado el plazo, “rojo” para aquellas que están vencidas. </w:t>
+              <w:t>Fecha próxima de fin de mandato.</w:t>
+            </w:r>
+          </w:p>
+          <w:p>
+            <w:pPr>
+              <w:pStyle w:val="Prrafodelista"/>
+              <w:spacing w:line="360" w:lineRule="auto"/>
+              <w:ind w:left="424" w:firstLine="0"/>
+              <w:rPr>
+                <w:rFonts w:cs="Arial"/>
+              </w:rPr>
+            </w:pPr>
+            <w:r>
+              <w:rPr>
+                <w:rFonts w:cs="Arial"/>
+              </w:rPr>
+              <w:t xml:space="preserve">Datos del apoderado: </w:t>
+            </w:r>
+          </w:p>
+          <w:p>
+            <w:pPr>
+              <w:pStyle w:val="Prrafodelista"/>
+              <w:spacing w:line="360" w:lineRule="auto"/>
+              <w:ind w:left="424" w:firstLine="0"/>
+              <w:rPr>
+                <w:rFonts w:cs="Arial"/>
+              </w:rPr>
+            </w:pPr>
+            <w:r>
+              <w:rPr>
+                <w:rFonts w:cs="Arial"/>
+              </w:rPr>
+              <w:t xml:space="preserve">  </w:t>
+            </w:r>
+            <w:r>
+              <w:rPr>
+                <w:rFonts w:cs="Arial"/>
+              </w:rPr>
+              <w:t>-</w:t>
+            </w:r>
+            <w:r>
+              <w:rPr>
+                <w:rFonts w:cs="Arial"/>
+              </w:rPr>
+              <w:t xml:space="preserve"> </w:t>
+            </w:r>
+            <w:r>
+              <w:rPr>
+                <w:rFonts w:cs="Arial"/>
+              </w:rPr>
+              <w:t>Fecha próxima de fin de mandato.</w:t>
             </w:r>
           </w:p>
         </w:tc>
@@ -1346,22 +1406,22 @@
           </w:tcPr>
           <w:p>
             <w:pPr>
-              <w:pStyle w:val="PlantillaCar"/>
+              <w:pStyle w:val="Prrafodelista"/>
               <w:numPr>
                 <w:ilvl w:val="0"/>
                 <w:numId w:val="4"/>
               </w:numPr>
               <w:spacing w:line="360" w:lineRule="auto"/>
-              <w:ind w:left="477"/>
-              <w:rPr>
-                <w:rFonts w:ascii="Trebuchet MS" w:hAnsi="Trebuchet MS" w:cs="Arial"/>
-              </w:rPr>
-            </w:pPr>
-            <w:r>
-              <w:rPr>
-                <w:rFonts w:ascii="Trebuchet MS" w:hAnsi="Trebuchet MS" w:cs="Arial"/>
-              </w:rPr>
-              <w:t xml:space="preserve">Las nuevas notificaciones se verán en el icono campana del menú de inicio. </w:t>
+              <w:ind w:left="424" w:hanging="283"/>
+              <w:rPr>
+                <w:rFonts w:cs="Arial"/>
+              </w:rPr>
+            </w:pPr>
+            <w:r>
+              <w:rPr>
+                <w:rFonts w:cs="Arial"/>
+              </w:rPr>
+              <w:t>El sistema deberá avisar al usuario con perfil autorizado de la alerta 5 días hábiles previo a la fecha de vencimiento. Ejemplo “Entidad numero 0000 tiene mandato próximo a vencer</w:t>
             </w:r>
           </w:p>
         </w:tc>
@@ -1384,6 +1444,112 @@
           </w:tcPr>
           <w:p>
             <w:pPr>
+              <w:pStyle w:val="Prrafodelista"/>
+              <w:numPr>
+                <w:ilvl w:val="0"/>
+                <w:numId w:val="4"/>
+              </w:numPr>
+              <w:spacing w:line="360" w:lineRule="auto"/>
+              <w:ind w:left="424" w:hanging="283"/>
+              <w:rPr>
+                <w:rFonts w:cs="Arial"/>
+              </w:rPr>
+            </w:pPr>
+            <w:r>
+              <w:rPr>
+                <w:rFonts w:cs="Arial"/>
+              </w:rPr>
+              <w:t xml:space="preserve">Las alertas tendrán tres colores, “verde” para aquellas que están </w:t>
+            </w:r>
+            <w:r>
+              <w:rPr>
+                <w:rFonts w:cs="Arial"/>
+              </w:rPr>
+              <w:t>cerradas,</w:t>
+            </w:r>
+            <w:r>
+              <w:rPr>
+                <w:rFonts w:cs="Arial"/>
+              </w:rPr>
+              <w:t xml:space="preserve"> </w:t>
+            </w:r>
+            <w:r>
+              <w:rPr>
+                <w:rFonts w:cs="Arial"/>
+              </w:rPr>
+              <w:t>“amarillo” para aquellas que están en curso</w:t>
+            </w:r>
+            <w:r>
+              <w:rPr>
+                <w:rFonts w:cs="Arial"/>
+              </w:rPr>
+              <w:t xml:space="preserve"> </w:t>
+            </w:r>
+            <w:r>
+              <w:rPr>
+                <w:rFonts w:cs="Arial"/>
+              </w:rPr>
+              <w:t xml:space="preserve">o se ha modificado el plazo, “rojo” para aquellas que están vencidas. </w:t>
+            </w:r>
+          </w:p>
+        </w:tc>
+      </w:tr>
+      <w:tr>
+        <w:trPr>
+          <w:cantSplit/>
+          <w:trHeight w:val="187"/>
+          <w:jc w:val="center"/>
+        </w:trPr>
+        <w:tc>
+          <w:tcPr>
+            <w:tcW w:w="9065" w:type="dxa"/>
+            <w:tcBorders>
+              <w:top w:val="double" w:sz="4" w:space="0" w:color="808080"/>
+              <w:left w:val="double" w:sz="4" w:space="0" w:color="808080"/>
+              <w:bottom w:val="double" w:sz="4" w:space="0" w:color="808080"/>
+              <w:right w:val="double" w:sz="4" w:space="0" w:color="808080"/>
+            </w:tcBorders>
+          </w:tcPr>
+          <w:p>
+            <w:pPr>
+              <w:pStyle w:val="PlantillaCar"/>
+              <w:numPr>
+                <w:ilvl w:val="0"/>
+                <w:numId w:val="4"/>
+              </w:numPr>
+              <w:spacing w:line="360" w:lineRule="auto"/>
+              <w:ind w:left="477"/>
+              <w:rPr>
+                <w:rFonts w:ascii="Trebuchet MS" w:hAnsi="Trebuchet MS" w:cs="Arial"/>
+              </w:rPr>
+            </w:pPr>
+            <w:r>
+              <w:rPr>
+                <w:rFonts w:ascii="Trebuchet MS" w:hAnsi="Trebuchet MS" w:cs="Arial"/>
+              </w:rPr>
+              <w:t xml:space="preserve">Las nuevas notificaciones se verán en el icono campana del menú de inicio. </w:t>
+            </w:r>
+          </w:p>
+        </w:tc>
+      </w:tr>
+      <w:tr>
+        <w:trPr>
+          <w:cantSplit/>
+          <w:trHeight w:val="187"/>
+          <w:jc w:val="center"/>
+        </w:trPr>
+        <w:tc>
+          <w:tcPr>
+            <w:tcW w:w="9065" w:type="dxa"/>
+            <w:tcBorders>
+              <w:top w:val="double" w:sz="4" w:space="0" w:color="808080"/>
+              <w:left w:val="double" w:sz="4" w:space="0" w:color="808080"/>
+              <w:bottom w:val="double" w:sz="4" w:space="0" w:color="808080"/>
+              <w:right w:val="double" w:sz="4" w:space="0" w:color="808080"/>
+            </w:tcBorders>
+          </w:tcPr>
+          <w:p>
+            <w:pPr>
               <w:pStyle w:val="PlantillaCar"/>
               <w:numPr>
                 <w:ilvl w:val="0"/>
@@ -1437,7 +1603,7 @@
               <w:rPr>
                 <w:rFonts w:ascii="Trebuchet MS" w:hAnsi="Trebuchet MS" w:cs="Arial"/>
               </w:rPr>
-              <w:t>Para dar de alta una notificación el usuario desde las opciones de alertas selecciona una de ellas y deriva a la solapa de notificaciones.</w:t>
+              <w:t>Deberá completar los datos de asunto* y descripción*, se lo contrario se mostrará un mensaje de alerta indicando “Debe completar los datos obligatorios”</w:t>
             </w:r>
           </w:p>
         </w:tc>
@@ -1460,23 +1626,33 @@
           </w:tcPr>
           <w:p>
             <w:pPr>
-              <w:pStyle w:val="PlantillaCar"/>
+              <w:pStyle w:val="Prrafodelista"/>
               <w:numPr>
                 <w:ilvl w:val="0"/>
                 <w:numId w:val="4"/>
               </w:numPr>
-              <w:spacing w:line="360" w:lineRule="auto"/>
-              <w:ind w:left="477"/>
+              <w:ind w:left="197" w:hanging="142"/>
+              <w:rPr>
+                <w:rFonts w:cs="Arial"/>
+                <w:u w:val="single"/>
+              </w:rPr>
+            </w:pPr>
+            <w:r>
+              <w:rPr>
+                <w:rFonts w:cs="Arial"/>
+              </w:rPr>
+              <w:t>Solo se podrán realizar la alertas cuando las entidades se encuentran en los estados de: “Habilitado” y “Suspendida”</w:t>
+            </w:r>
+          </w:p>
+          <w:p>
+            <w:pPr>
+              <w:pStyle w:val="PlantillaCar"/>
+              <w:spacing w:line="360" w:lineRule="auto"/>
+              <w:ind w:left="1277"/>
               <w:rPr>
                 <w:rFonts w:ascii="Trebuchet MS" w:hAnsi="Trebuchet MS" w:cs="Arial"/>
               </w:rPr>
             </w:pPr>
-            <w:r>
-              <w:rPr>
-                <w:rFonts w:ascii="Trebuchet MS" w:hAnsi="Trebuchet MS" w:cs="Arial"/>
-              </w:rPr>
-              <w:t>Deberá completar los datos de asunto* y descripción*, se lo contrario se mostrará un mensaje de alerta indicando “Debe completar los datos obligatorios”</w:t>
-            </w:r>
           </w:p>
         </w:tc>
       </w:tr>
@@ -1597,7 +1773,6 @@
           <w:szCs w:val="32"/>
           <w:u w:val="single"/>
         </w:rPr>
-        <w:lastRenderedPageBreak/>
         <w:t xml:space="preserve">PROTOTIPO DE INTERFAZ </w:t>
       </w:r>
     </w:p>
@@ -1736,6 +1911,7 @@
         <w:rPr>
           <w:noProof/>
         </w:rPr>
+        <w:lastRenderedPageBreak/>
         <w:drawing>
           <wp:inline distT="0" distB="0" distL="0" distR="0" wp14:anchorId="52315177" wp14:editId="6AA03475">
             <wp:extent cx="5400040" cy="3200400"/>
@@ -2541,12 +2717,7 @@
         </w:rPr>
       </w:pPr>
       <w:bookmarkStart w:id="0" w:name="_Toc321571134"/>
-    </w:p>
-    <w:p>
-      <w:pPr>
-        <w:spacing w:after="160" w:line="259" w:lineRule="auto"/>
-        <w:ind w:firstLine="0"/>
-        <w:jc w:val="left"/>
+      <w:r>
         <w:rPr>
           <w:b/>
           <w:bCs/>
@@ -2554,142 +2725,6 @@
           <w:szCs w:val="32"/>
           <w:u w:val="single"/>
         </w:rPr>
-      </w:pPr>
-    </w:p>
-    <w:p>
-      <w:pPr>
-        <w:spacing w:after="160" w:line="259" w:lineRule="auto"/>
-        <w:ind w:firstLine="0"/>
-        <w:jc w:val="left"/>
-        <w:rPr>
-          <w:b/>
-          <w:bCs/>
-          <w:sz w:val="32"/>
-          <w:szCs w:val="32"/>
-          <w:u w:val="single"/>
-        </w:rPr>
-      </w:pPr>
-    </w:p>
-    <w:p>
-      <w:pPr>
-        <w:spacing w:after="160" w:line="259" w:lineRule="auto"/>
-        <w:ind w:firstLine="0"/>
-        <w:jc w:val="left"/>
-        <w:rPr>
-          <w:b/>
-          <w:bCs/>
-          <w:sz w:val="32"/>
-          <w:szCs w:val="32"/>
-          <w:u w:val="single"/>
-        </w:rPr>
-      </w:pPr>
-    </w:p>
-    <w:p>
-      <w:pPr>
-        <w:spacing w:after="160" w:line="259" w:lineRule="auto"/>
-        <w:ind w:firstLine="0"/>
-        <w:jc w:val="left"/>
-        <w:rPr>
-          <w:b/>
-          <w:bCs/>
-          <w:sz w:val="32"/>
-          <w:szCs w:val="32"/>
-          <w:u w:val="single"/>
-        </w:rPr>
-      </w:pPr>
-    </w:p>
-    <w:p>
-      <w:pPr>
-        <w:spacing w:after="160" w:line="259" w:lineRule="auto"/>
-        <w:ind w:firstLine="0"/>
-        <w:jc w:val="left"/>
-        <w:rPr>
-          <w:b/>
-          <w:bCs/>
-          <w:sz w:val="32"/>
-          <w:szCs w:val="32"/>
-          <w:u w:val="single"/>
-        </w:rPr>
-      </w:pPr>
-    </w:p>
-    <w:p>
-      <w:pPr>
-        <w:spacing w:after="160" w:line="259" w:lineRule="auto"/>
-        <w:ind w:firstLine="0"/>
-        <w:jc w:val="left"/>
-        <w:rPr>
-          <w:b/>
-          <w:bCs/>
-          <w:sz w:val="32"/>
-          <w:szCs w:val="32"/>
-          <w:u w:val="single"/>
-        </w:rPr>
-      </w:pPr>
-    </w:p>
-    <w:p>
-      <w:pPr>
-        <w:spacing w:after="160" w:line="259" w:lineRule="auto"/>
-        <w:ind w:firstLine="0"/>
-        <w:jc w:val="left"/>
-        <w:rPr>
-          <w:b/>
-          <w:bCs/>
-          <w:sz w:val="32"/>
-          <w:szCs w:val="32"/>
-          <w:u w:val="single"/>
-        </w:rPr>
-      </w:pPr>
-    </w:p>
-    <w:p>
-      <w:pPr>
-        <w:spacing w:after="160" w:line="259" w:lineRule="auto"/>
-        <w:ind w:firstLine="0"/>
-        <w:jc w:val="left"/>
-        <w:rPr>
-          <w:b/>
-          <w:bCs/>
-          <w:sz w:val="32"/>
-          <w:szCs w:val="32"/>
-          <w:u w:val="single"/>
-        </w:rPr>
-      </w:pPr>
-    </w:p>
-    <w:p>
-      <w:pPr>
-        <w:spacing w:after="160" w:line="259" w:lineRule="auto"/>
-        <w:ind w:firstLine="0"/>
-        <w:jc w:val="left"/>
-        <w:rPr>
-          <w:b/>
-          <w:bCs/>
-          <w:sz w:val="32"/>
-          <w:szCs w:val="32"/>
-          <w:u w:val="single"/>
-        </w:rPr>
-      </w:pPr>
-    </w:p>
-    <w:p>
-      <w:pPr>
-        <w:spacing w:after="160" w:line="259" w:lineRule="auto"/>
-        <w:ind w:firstLine="0"/>
-        <w:jc w:val="left"/>
-        <w:rPr>
-          <w:b/>
-          <w:bCs/>
-          <w:sz w:val="32"/>
-          <w:szCs w:val="32"/>
-          <w:u w:val="single"/>
-        </w:rPr>
-      </w:pPr>
-      <w:r>
-        <w:rPr>
-          <w:b/>
-          <w:bCs/>
-          <w:sz w:val="32"/>
-          <w:szCs w:val="32"/>
-          <w:u w:val="single"/>
-        </w:rPr>
-        <w:lastRenderedPageBreak/>
         <w:t>DATOS</w:t>
       </w:r>
       <w:bookmarkEnd w:id="0"/>
@@ -3283,7 +3318,6 @@
           <w:color w:val="auto"/>
           <w:u w:val="single"/>
         </w:rPr>
-        <w:lastRenderedPageBreak/>
         <w:t>HISTORIAL DE CAMBIOS</w:t>
       </w:r>
     </w:p>
@@ -3671,6 +3705,64 @@
               <w:t>Diana Sappupo.</w:t>
             </w:r>
           </w:p>
+          <w:p>
+            <w:pPr>
+              <w:spacing w:line="360" w:lineRule="auto"/>
+              <w:ind w:firstLine="0"/>
+            </w:pPr>
+            <w:r>
+              <w:t>Laura Torres.</w:t>
+            </w:r>
+          </w:p>
+        </w:tc>
+      </w:tr>
+      <w:tr>
+        <w:tc>
+          <w:tcPr>
+            <w:tcW w:w="959" w:type="dxa"/>
+          </w:tcPr>
+          <w:p>
+            <w:pPr>
+              <w:spacing w:line="360" w:lineRule="auto"/>
+              <w:ind w:firstLine="0"/>
+            </w:pPr>
+            <w:r>
+              <w:t>1.4</w:t>
+            </w:r>
+          </w:p>
+        </w:tc>
+        <w:tc>
+          <w:tcPr>
+            <w:tcW w:w="1276" w:type="dxa"/>
+          </w:tcPr>
+          <w:p>
+            <w:pPr>
+              <w:spacing w:line="360" w:lineRule="auto"/>
+              <w:ind w:firstLine="0"/>
+            </w:pPr>
+            <w:r>
+              <w:t>16/05/2023</w:t>
+            </w:r>
+          </w:p>
+        </w:tc>
+        <w:tc>
+          <w:tcPr>
+            <w:tcW w:w="4394" w:type="dxa"/>
+          </w:tcPr>
+          <w:p>
+            <w:pPr>
+              <w:spacing w:line="360" w:lineRule="auto"/>
+              <w:ind w:firstLine="0"/>
+            </w:pPr>
+            <w:r>
+              <w:t>Actualización de HU con Anexo y criterios de aceptación.</w:t>
+            </w:r>
+          </w:p>
+        </w:tc>
+        <w:tc>
+          <w:tcPr>
+            <w:tcW w:w="2693" w:type="dxa"/>
+          </w:tcPr>
           <w:p>
             <w:pPr>
               <w:spacing w:line="360" w:lineRule="auto"/>
@@ -5920,10 +6012,12 @@
     <w:rsid w:val="00867234"/>
     <w:rsid w:val="009B157F"/>
     <w:rsid w:val="009C4320"/>
+    <w:rsid w:val="00AB520E"/>
     <w:rsid w:val="00AD618B"/>
     <w:rsid w:val="00AF5430"/>
     <w:rsid w:val="00B2107E"/>
     <w:rsid w:val="00D8562E"/>
+    <w:rsid w:val="00DD3336"/>
     <w:rsid w:val="00DF607B"/>
     <w:rsid w:val="00E0756D"/>
     <w:rsid w:val="00E906AB"/>

</xml_diff>

<commit_message>
Actualización de HU notificaciones, registrar, editar y consultar
</commit_message>
<xml_diff>
--- a/6- Ingenieria de producto/6.1 - Análisis/03- Historias de Usuario/Historias de Usuarios/HU-MID-NYA-001-Registar Notificaciones y Alertas.docx
+++ b/6- Ingenieria de producto/6.1 - Análisis/03- Historias de Usuario/Historias de Usuarios/HU-MID-NYA-001-Registar Notificaciones y Alertas.docx
@@ -383,6 +383,102 @@
     <w:p>
       <w:pPr>
         <w:pStyle w:val="Prrafodelista"/>
+        <w:numPr>
+          <w:ilvl w:val="0"/>
+          <w:numId w:val="1"/>
+        </w:numPr>
+        <w:spacing w:line="360" w:lineRule="auto"/>
+        <w:ind w:left="1050" w:hanging="283"/>
+        <w:rPr>
+          <w:rFonts w:cs="Arial"/>
+        </w:rPr>
+      </w:pPr>
+      <w:bookmarkStart w:id="0" w:name="_Hlk135309151"/>
+      <w:bookmarkStart w:id="1" w:name="_Hlk135309333"/>
+      <w:r>
+        <w:rPr>
+          <w:rFonts w:cs="Arial"/>
+        </w:rPr>
+        <w:t>Fecha</w:t>
+      </w:r>
+      <w:r>
+        <w:rPr>
+          <w:rFonts w:cs="Arial"/>
+        </w:rPr>
+        <w:t xml:space="preserve"> fin de plazo</w:t>
+      </w:r>
+      <w:r>
+        <w:rPr>
+          <w:rFonts w:cs="Arial"/>
+        </w:rPr>
+        <w:t xml:space="preserve"> de “</w:t>
+      </w:r>
+      <w:r>
+        <w:rPr>
+          <w:rFonts w:cs="Arial"/>
+        </w:rPr>
+        <w:t>Notificación” *.</w:t>
+      </w:r>
+    </w:p>
+    <w:p>
+      <w:pPr>
+        <w:pStyle w:val="Prrafodelista"/>
+        <w:numPr>
+          <w:ilvl w:val="0"/>
+          <w:numId w:val="1"/>
+        </w:numPr>
+        <w:spacing w:line="360" w:lineRule="auto"/>
+        <w:ind w:left="1050" w:hanging="283"/>
+        <w:rPr>
+          <w:rFonts w:cs="Arial"/>
+        </w:rPr>
+      </w:pPr>
+      <w:r>
+        <w:rPr>
+          <w:rFonts w:cs="Arial"/>
+        </w:rPr>
+        <w:t>Combo con listado de las Alertas</w:t>
+      </w:r>
+      <w:r>
+        <w:rPr>
+          <w:rFonts w:cs="Arial"/>
+        </w:rPr>
+        <w:t>*</w:t>
+      </w:r>
+      <w:r>
+        <w:rPr>
+          <w:rFonts w:cs="Arial"/>
+        </w:rPr>
+        <w:t>.</w:t>
+      </w:r>
+    </w:p>
+    <w:bookmarkEnd w:id="1"/>
+    <w:p>
+      <w:pPr>
+        <w:pStyle w:val="Prrafodelista"/>
+        <w:spacing w:line="360" w:lineRule="auto"/>
+        <w:ind w:left="424" w:firstLine="0"/>
+        <w:rPr>
+          <w:rFonts w:cs="Arial"/>
+        </w:rPr>
+      </w:pPr>
+      <w:r>
+        <w:rPr>
+          <w:rFonts w:cs="Arial"/>
+        </w:rPr>
+        <w:t xml:space="preserve">      </w:t>
+      </w:r>
+      <w:r>
+        <w:rPr>
+          <w:rFonts w:cs="Arial"/>
+        </w:rPr>
+        <w:t xml:space="preserve">  </w:t>
+      </w:r>
+    </w:p>
+    <w:bookmarkEnd w:id="0"/>
+    <w:p>
+      <w:pPr>
+        <w:pStyle w:val="Prrafodelista"/>
         <w:spacing w:line="360" w:lineRule="auto"/>
         <w:ind w:left="1050" w:firstLine="0"/>
         <w:rPr>
@@ -1145,7 +1241,25 @@
                 <w:color w:val="202124"/>
                 <w:shd w:val="clear" w:color="auto" w:fill="FFFFFF"/>
               </w:rPr>
-              <w:t>Para registrar una notificación deberá estar logueado con usuario y contraseña con permiso autorizado.</w:t>
+              <w:t xml:space="preserve">Para registrar una notificación deberá estar </w:t>
+            </w:r>
+            <w:proofErr w:type="spellStart"/>
+            <w:r>
+              <w:rPr>
+                <w:rFonts w:ascii="Arial" w:hAnsi="Arial" w:cs="Arial"/>
+                <w:color w:val="202124"/>
+                <w:shd w:val="clear" w:color="auto" w:fill="FFFFFF"/>
+              </w:rPr>
+              <w:t>logueado</w:t>
+            </w:r>
+            <w:proofErr w:type="spellEnd"/>
+            <w:r>
+              <w:rPr>
+                <w:rFonts w:ascii="Arial" w:hAnsi="Arial" w:cs="Arial"/>
+                <w:color w:val="202124"/>
+                <w:shd w:val="clear" w:color="auto" w:fill="FFFFFF"/>
+              </w:rPr>
+              <w:t xml:space="preserve"> con usuario y contraseña con permiso autorizado.</w:t>
             </w:r>
           </w:p>
         </w:tc>
@@ -1565,7 +1679,21 @@
               <w:rPr>
                 <w:rFonts w:ascii="Trebuchet MS" w:hAnsi="Trebuchet MS" w:cs="Arial"/>
               </w:rPr>
-              <w:t>Las nuevas alertas se visualizarán en el icono a la altura del logueo de usuario.</w:t>
+              <w:t xml:space="preserve">Las nuevas alertas se visualizarán en el icono a la altura del </w:t>
+            </w:r>
+            <w:proofErr w:type="spellStart"/>
+            <w:r>
+              <w:rPr>
+                <w:rFonts w:ascii="Trebuchet MS" w:hAnsi="Trebuchet MS" w:cs="Arial"/>
+              </w:rPr>
+              <w:t>logueo</w:t>
+            </w:r>
+            <w:proofErr w:type="spellEnd"/>
+            <w:r>
+              <w:rPr>
+                <w:rFonts w:ascii="Trebuchet MS" w:hAnsi="Trebuchet MS" w:cs="Arial"/>
+              </w:rPr>
+              <w:t xml:space="preserve"> de usuario.</w:t>
             </w:r>
           </w:p>
         </w:tc>
@@ -1656,91 +1784,136 @@
           </w:p>
         </w:tc>
       </w:tr>
+      <w:tr>
+        <w:trPr>
+          <w:cantSplit/>
+          <w:trHeight w:val="457"/>
+          <w:jc w:val="center"/>
+        </w:trPr>
+        <w:tc>
+          <w:tcPr>
+            <w:tcW w:w="9065" w:type="dxa"/>
+            <w:tcBorders>
+              <w:top w:val="double" w:sz="4" w:space="0" w:color="808080"/>
+              <w:left w:val="double" w:sz="4" w:space="0" w:color="808080"/>
+              <w:bottom w:val="double" w:sz="4" w:space="0" w:color="808080"/>
+              <w:right w:val="double" w:sz="4" w:space="0" w:color="808080"/>
+            </w:tcBorders>
+          </w:tcPr>
+          <w:p>
+            <w:pPr>
+              <w:pStyle w:val="Prrafodelista"/>
+              <w:numPr>
+                <w:ilvl w:val="0"/>
+                <w:numId w:val="4"/>
+              </w:numPr>
+              <w:ind w:left="197" w:hanging="142"/>
+              <w:rPr>
+                <w:rFonts w:cs="Arial"/>
+              </w:rPr>
+            </w:pPr>
+            <w:r>
+              <w:rPr>
+                <w:rFonts w:cs="Arial"/>
+              </w:rPr>
+              <w:t>Si la misma entidad tiene dos “Alertas” distintas se realizará una sola única “Notificación”</w:t>
+            </w:r>
+          </w:p>
+        </w:tc>
+      </w:tr>
+      <w:tr>
+        <w:trPr>
+          <w:cantSplit/>
+          <w:trHeight w:val="457"/>
+          <w:jc w:val="center"/>
+        </w:trPr>
+        <w:tc>
+          <w:tcPr>
+            <w:tcW w:w="9065" w:type="dxa"/>
+            <w:tcBorders>
+              <w:top w:val="double" w:sz="4" w:space="0" w:color="808080"/>
+              <w:left w:val="double" w:sz="4" w:space="0" w:color="808080"/>
+              <w:bottom w:val="double" w:sz="4" w:space="0" w:color="808080"/>
+              <w:right w:val="double" w:sz="4" w:space="0" w:color="808080"/>
+            </w:tcBorders>
+          </w:tcPr>
+          <w:p>
+            <w:pPr>
+              <w:pStyle w:val="Prrafodelista"/>
+              <w:numPr>
+                <w:ilvl w:val="0"/>
+                <w:numId w:val="4"/>
+              </w:numPr>
+              <w:ind w:left="197" w:hanging="142"/>
+              <w:rPr>
+                <w:rFonts w:cs="Arial"/>
+              </w:rPr>
+            </w:pPr>
+            <w:r>
+              <w:rPr>
+                <w:rFonts w:cs="Arial"/>
+              </w:rPr>
+              <w:t>Cuando se registra una “Notificación” al seleccionar la fecha de fin de plazo de la Notificación, esta fecha debe modificarse automáticamente</w:t>
+            </w:r>
+            <w:r>
+              <w:rPr>
+                <w:rFonts w:cs="Arial"/>
+              </w:rPr>
+              <w:t xml:space="preserve"> en</w:t>
+            </w:r>
+            <w:r>
+              <w:rPr>
+                <w:rFonts w:cs="Arial"/>
+              </w:rPr>
+              <w:t xml:space="preserve"> los campos fechas de las alertas correspondientes.</w:t>
+            </w:r>
+          </w:p>
+        </w:tc>
+      </w:tr>
+      <w:tr>
+        <w:trPr>
+          <w:cantSplit/>
+          <w:trHeight w:val="457"/>
+          <w:jc w:val="center"/>
+        </w:trPr>
+        <w:tc>
+          <w:tcPr>
+            <w:tcW w:w="9065" w:type="dxa"/>
+            <w:tcBorders>
+              <w:top w:val="double" w:sz="4" w:space="0" w:color="808080"/>
+              <w:left w:val="double" w:sz="4" w:space="0" w:color="808080"/>
+              <w:bottom w:val="double" w:sz="4" w:space="0" w:color="808080"/>
+              <w:right w:val="double" w:sz="4" w:space="0" w:color="808080"/>
+            </w:tcBorders>
+          </w:tcPr>
+          <w:p>
+            <w:pPr>
+              <w:pStyle w:val="Prrafodelista"/>
+              <w:numPr>
+                <w:ilvl w:val="0"/>
+                <w:numId w:val="4"/>
+              </w:numPr>
+              <w:ind w:left="197" w:hanging="142"/>
+              <w:rPr>
+                <w:rFonts w:cs="Arial"/>
+              </w:rPr>
+            </w:pPr>
+            <w:r>
+              <w:rPr>
+                <w:rFonts w:cs="Arial"/>
+              </w:rPr>
+              <w:t>El registro del Historial de las notificaciones se visualizará</w:t>
+            </w:r>
+            <w:r>
+              <w:rPr>
+                <w:rFonts w:cs="Arial"/>
+              </w:rPr>
+              <w:t xml:space="preserve"> en la solapa de “Notificaciones” y en los registros de la “bandeja de Notificaciones”.</w:t>
+            </w:r>
+          </w:p>
+        </w:tc>
+      </w:tr>
     </w:tbl>
-    <w:p>
-      <w:pPr>
-        <w:spacing w:line="360" w:lineRule="auto"/>
-        <w:ind w:firstLine="0"/>
-        <w:rPr>
-          <w:rFonts w:cstheme="majorHAnsi"/>
-          <w:b/>
-          <w:bCs/>
-          <w:sz w:val="32"/>
-          <w:szCs w:val="32"/>
-          <w:u w:val="single"/>
-        </w:rPr>
-      </w:pPr>
-    </w:p>
-    <w:p>
-      <w:pPr>
-        <w:spacing w:line="360" w:lineRule="auto"/>
-        <w:ind w:firstLine="0"/>
-        <w:rPr>
-          <w:rFonts w:cstheme="majorHAnsi"/>
-          <w:b/>
-          <w:bCs/>
-          <w:sz w:val="32"/>
-          <w:szCs w:val="32"/>
-          <w:u w:val="single"/>
-        </w:rPr>
-      </w:pPr>
-    </w:p>
-    <w:p>
-      <w:pPr>
-        <w:spacing w:line="360" w:lineRule="auto"/>
-        <w:ind w:firstLine="0"/>
-        <w:rPr>
-          <w:rFonts w:cstheme="majorHAnsi"/>
-          <w:b/>
-          <w:bCs/>
-          <w:sz w:val="32"/>
-          <w:szCs w:val="32"/>
-          <w:u w:val="single"/>
-        </w:rPr>
-      </w:pPr>
-    </w:p>
-    <w:p>
-      <w:pPr>
-        <w:spacing w:line="360" w:lineRule="auto"/>
-        <w:ind w:firstLine="0"/>
-        <w:rPr>
-          <w:rFonts w:cstheme="majorHAnsi"/>
-          <w:b/>
-          <w:bCs/>
-          <w:sz w:val="32"/>
-          <w:szCs w:val="32"/>
-          <w:u w:val="single"/>
-        </w:rPr>
-      </w:pPr>
-    </w:p>
-    <w:p>
-      <w:pPr>
-        <w:spacing w:line="360" w:lineRule="auto"/>
-        <w:ind w:firstLine="0"/>
-        <w:rPr>
-          <w:rFonts w:cstheme="majorHAnsi"/>
-          <w:b/>
-          <w:bCs/>
-          <w:sz w:val="32"/>
-          <w:szCs w:val="32"/>
-          <w:u w:val="single"/>
-        </w:rPr>
-      </w:pPr>
-    </w:p>
-    <w:p>
-      <w:pPr>
-        <w:spacing w:line="360" w:lineRule="auto"/>
-        <w:ind w:firstLine="0"/>
-        <w:rPr>
-          <w:rFonts w:cstheme="majorHAnsi"/>
-          <w:b/>
-          <w:bCs/>
-          <w:sz w:val="32"/>
-          <w:szCs w:val="32"/>
-          <w:u w:val="single"/>
-        </w:rPr>
-      </w:pPr>
-    </w:p>
     <w:p>
       <w:pPr>
         <w:spacing w:line="360" w:lineRule="auto"/>
@@ -2574,7 +2747,21 @@
               <w:rPr>
                 <w:lang w:eastAsia="en-US"/>
               </w:rPr>
-              <w:t>o registra y envía la notificación a la entidad, debería hacer la conexión con CIDI para el envió por email</w:t>
+              <w:t xml:space="preserve">o registra y envía la notificación a la entidad, debería hacer la conexión con CIDI para </w:t>
+            </w:r>
+            <w:proofErr w:type="spellStart"/>
+            <w:r>
+              <w:rPr>
+                <w:lang w:eastAsia="en-US"/>
+              </w:rPr>
+              <w:t>el</w:t>
+            </w:r>
+            <w:proofErr w:type="spellEnd"/>
+            <w:r>
+              <w:rPr>
+                <w:lang w:eastAsia="en-US"/>
+              </w:rPr>
+              <w:t xml:space="preserve"> envió por email</w:t>
             </w:r>
             <w:r>
               <w:rPr>
@@ -2691,7 +2878,21 @@
               <w:rPr>
                 <w:lang w:eastAsia="en-US"/>
               </w:rPr>
-              <w:t>Al hacer click el usuario autorizado a volver a la pantalla anterior.</w:t>
+              <w:t xml:space="preserve">Al hacer </w:t>
+            </w:r>
+            <w:proofErr w:type="spellStart"/>
+            <w:r>
+              <w:rPr>
+                <w:lang w:eastAsia="en-US"/>
+              </w:rPr>
+              <w:t>click</w:t>
+            </w:r>
+            <w:proofErr w:type="spellEnd"/>
+            <w:r>
+              <w:rPr>
+                <w:lang w:eastAsia="en-US"/>
+              </w:rPr>
+              <w:t xml:space="preserve"> el usuario autorizado a volver a la pantalla anterior.</w:t>
             </w:r>
           </w:p>
         </w:tc>
@@ -2716,7 +2917,7 @@
           <w:u w:val="single"/>
         </w:rPr>
       </w:pPr>
-      <w:bookmarkStart w:id="0" w:name="_Toc321571134"/>
+      <w:bookmarkStart w:id="2" w:name="_Toc321571134"/>
       <w:r>
         <w:rPr>
           <w:b/>
@@ -2727,7 +2928,7 @@
         </w:rPr>
         <w:t>DATOS</w:t>
       </w:r>
-      <w:bookmarkEnd w:id="0"/>
+      <w:bookmarkEnd w:id="2"/>
       <w:r>
         <w:rPr>
           <w:b/>
@@ -2960,6 +3161,7 @@
           <w:lang w:val="es-AR"/>
         </w:rPr>
       </w:pPr>
+      <w:proofErr w:type="spellStart"/>
       <w:r>
         <w:rPr>
           <w:rFonts w:ascii="Arial" w:hAnsi="Arial" w:cs="Arial"/>
@@ -2969,6 +3171,7 @@
         </w:rPr>
         <w:t>Tabla_auditoría</w:t>
       </w:r>
+      <w:proofErr w:type="spellEnd"/>
     </w:p>
     <w:p>
       <w:pPr>
@@ -3486,7 +3689,15 @@
               <w:jc w:val="left"/>
             </w:pPr>
             <w:r>
-              <w:t>Diana Sapuppo.</w:t>
+              <w:t xml:space="preserve">Diana </w:t>
+            </w:r>
+            <w:proofErr w:type="spellStart"/>
+            <w:r>
+              <w:t>Sapuppo</w:t>
+            </w:r>
+            <w:proofErr w:type="spellEnd"/>
+            <w:r>
+              <w:t>.</w:t>
             </w:r>
           </w:p>
           <w:p>
@@ -3505,8 +3716,13 @@
               <w:ind w:firstLine="0"/>
               <w:jc w:val="left"/>
             </w:pPr>
-            <w:r>
-              <w:t>Belen Huelva.</w:t>
+            <w:proofErr w:type="spellStart"/>
+            <w:r>
+              <w:t>Belen</w:t>
+            </w:r>
+            <w:proofErr w:type="spellEnd"/>
+            <w:r>
+              <w:t xml:space="preserve"> Huelva.</w:t>
             </w:r>
           </w:p>
           <w:p>
@@ -3634,8 +3850,13 @@
               <w:spacing w:line="360" w:lineRule="auto"/>
               <w:ind w:firstLine="0"/>
             </w:pPr>
-            <w:r>
-              <w:t>Belen Huelva</w:t>
+            <w:proofErr w:type="spellStart"/>
+            <w:r>
+              <w:t>Belen</w:t>
+            </w:r>
+            <w:proofErr w:type="spellEnd"/>
+            <w:r>
+              <w:t xml:space="preserve"> Huelva</w:t>
             </w:r>
           </w:p>
           <w:p>
@@ -3702,7 +3923,15 @@
               <w:ind w:firstLine="0"/>
             </w:pPr>
             <w:r>
-              <w:t>Diana Sappupo.</w:t>
+              <w:t xml:space="preserve">Diana </w:t>
+            </w:r>
+            <w:proofErr w:type="spellStart"/>
+            <w:r>
+              <w:t>Sappupo</w:t>
+            </w:r>
+            <w:proofErr w:type="spellEnd"/>
+            <w:r>
+              <w:t>.</w:t>
             </w:r>
           </w:p>
           <w:p>
@@ -3756,6 +3985,64 @@
             </w:pPr>
             <w:r>
               <w:t>Actualización de HU con Anexo y criterios de aceptación.</w:t>
+            </w:r>
+          </w:p>
+        </w:tc>
+        <w:tc>
+          <w:tcPr>
+            <w:tcW w:w="2693" w:type="dxa"/>
+          </w:tcPr>
+          <w:p>
+            <w:pPr>
+              <w:spacing w:line="360" w:lineRule="auto"/>
+              <w:ind w:firstLine="0"/>
+            </w:pPr>
+            <w:r>
+              <w:t>Laura Torres.</w:t>
+            </w:r>
+          </w:p>
+        </w:tc>
+      </w:tr>
+      <w:tr>
+        <w:tc>
+          <w:tcPr>
+            <w:tcW w:w="959" w:type="dxa"/>
+          </w:tcPr>
+          <w:p>
+            <w:pPr>
+              <w:spacing w:line="360" w:lineRule="auto"/>
+              <w:ind w:firstLine="0"/>
+            </w:pPr>
+            <w:r>
+              <w:t xml:space="preserve">1.5 </w:t>
+            </w:r>
+          </w:p>
+        </w:tc>
+        <w:tc>
+          <w:tcPr>
+            <w:tcW w:w="1276" w:type="dxa"/>
+          </w:tcPr>
+          <w:p>
+            <w:pPr>
+              <w:spacing w:line="360" w:lineRule="auto"/>
+              <w:ind w:firstLine="0"/>
+            </w:pPr>
+            <w:r>
+              <w:t>18/05/2023</w:t>
+            </w:r>
+          </w:p>
+        </w:tc>
+        <w:tc>
+          <w:tcPr>
+            <w:tcW w:w="4394" w:type="dxa"/>
+          </w:tcPr>
+          <w:p>
+            <w:pPr>
+              <w:spacing w:line="360" w:lineRule="auto"/>
+              <w:ind w:firstLine="0"/>
+            </w:pPr>
+            <w:r>
+              <w:t>Se agrego campos en la Descripción de la HU y los criterios de aceptación 12, 13 y 14.</w:t>
             </w:r>
           </w:p>
         </w:tc>
@@ -4878,6 +5165,118 @@
     </w:lvl>
   </w:abstractNum>
   <w:abstractNum w:abstractNumId="6" w15:restartNumberingAfterBreak="0">
+    <w:nsid w:val="78B87FBF"/>
+    <w:multiLevelType w:val="hybridMultilevel"/>
+    <w:tmpl w:val="E00CBE3C"/>
+    <w:lvl w:ilvl="0" w:tplc="889EBA70">
+      <w:numFmt w:val="bullet"/>
+      <w:lvlText w:val="-"/>
+      <w:lvlJc w:val="left"/>
+      <w:pPr>
+        <w:ind w:left="2010" w:hanging="360"/>
+      </w:pPr>
+      <w:rPr>
+        <w:rFonts w:ascii="Trebuchet MS" w:eastAsia="Times New Roman" w:hAnsi="Trebuchet MS" w:cs="Arial" w:hint="default"/>
+      </w:rPr>
+    </w:lvl>
+    <w:lvl w:ilvl="1" w:tplc="0C0A0003" w:tentative="1">
+      <w:start w:val="1"/>
+      <w:numFmt w:val="bullet"/>
+      <w:lvlText w:val="o"/>
+      <w:lvlJc w:val="left"/>
+      <w:pPr>
+        <w:ind w:left="2730" w:hanging="360"/>
+      </w:pPr>
+      <w:rPr>
+        <w:rFonts w:ascii="Courier New" w:hAnsi="Courier New" w:cs="Courier New" w:hint="default"/>
+      </w:rPr>
+    </w:lvl>
+    <w:lvl w:ilvl="2" w:tplc="0C0A0005" w:tentative="1">
+      <w:start w:val="1"/>
+      <w:numFmt w:val="bullet"/>
+      <w:lvlText w:val=""/>
+      <w:lvlJc w:val="left"/>
+      <w:pPr>
+        <w:ind w:left="3450" w:hanging="360"/>
+      </w:pPr>
+      <w:rPr>
+        <w:rFonts w:ascii="Wingdings" w:hAnsi="Wingdings" w:hint="default"/>
+      </w:rPr>
+    </w:lvl>
+    <w:lvl w:ilvl="3" w:tplc="0C0A0001" w:tentative="1">
+      <w:start w:val="1"/>
+      <w:numFmt w:val="bullet"/>
+      <w:lvlText w:val=""/>
+      <w:lvlJc w:val="left"/>
+      <w:pPr>
+        <w:ind w:left="4170" w:hanging="360"/>
+      </w:pPr>
+      <w:rPr>
+        <w:rFonts w:ascii="Symbol" w:hAnsi="Symbol" w:hint="default"/>
+      </w:rPr>
+    </w:lvl>
+    <w:lvl w:ilvl="4" w:tplc="0C0A0003" w:tentative="1">
+      <w:start w:val="1"/>
+      <w:numFmt w:val="bullet"/>
+      <w:lvlText w:val="o"/>
+      <w:lvlJc w:val="left"/>
+      <w:pPr>
+        <w:ind w:left="4890" w:hanging="360"/>
+      </w:pPr>
+      <w:rPr>
+        <w:rFonts w:ascii="Courier New" w:hAnsi="Courier New" w:cs="Courier New" w:hint="default"/>
+      </w:rPr>
+    </w:lvl>
+    <w:lvl w:ilvl="5" w:tplc="0C0A0005" w:tentative="1">
+      <w:start w:val="1"/>
+      <w:numFmt w:val="bullet"/>
+      <w:lvlText w:val=""/>
+      <w:lvlJc w:val="left"/>
+      <w:pPr>
+        <w:ind w:left="5610" w:hanging="360"/>
+      </w:pPr>
+      <w:rPr>
+        <w:rFonts w:ascii="Wingdings" w:hAnsi="Wingdings" w:hint="default"/>
+      </w:rPr>
+    </w:lvl>
+    <w:lvl w:ilvl="6" w:tplc="0C0A0001" w:tentative="1">
+      <w:start w:val="1"/>
+      <w:numFmt w:val="bullet"/>
+      <w:lvlText w:val=""/>
+      <w:lvlJc w:val="left"/>
+      <w:pPr>
+        <w:ind w:left="6330" w:hanging="360"/>
+      </w:pPr>
+      <w:rPr>
+        <w:rFonts w:ascii="Symbol" w:hAnsi="Symbol" w:hint="default"/>
+      </w:rPr>
+    </w:lvl>
+    <w:lvl w:ilvl="7" w:tplc="0C0A0003" w:tentative="1">
+      <w:start w:val="1"/>
+      <w:numFmt w:val="bullet"/>
+      <w:lvlText w:val="o"/>
+      <w:lvlJc w:val="left"/>
+      <w:pPr>
+        <w:ind w:left="7050" w:hanging="360"/>
+      </w:pPr>
+      <w:rPr>
+        <w:rFonts w:ascii="Courier New" w:hAnsi="Courier New" w:cs="Courier New" w:hint="default"/>
+      </w:rPr>
+    </w:lvl>
+    <w:lvl w:ilvl="8" w:tplc="0C0A0005" w:tentative="1">
+      <w:start w:val="1"/>
+      <w:numFmt w:val="bullet"/>
+      <w:lvlText w:val=""/>
+      <w:lvlJc w:val="left"/>
+      <w:pPr>
+        <w:ind w:left="7770" w:hanging="360"/>
+      </w:pPr>
+      <w:rPr>
+        <w:rFonts w:ascii="Wingdings" w:hAnsi="Wingdings" w:hint="default"/>
+      </w:rPr>
+    </w:lvl>
+  </w:abstractNum>
+  <w:abstractNum w:abstractNumId="7" w15:restartNumberingAfterBreak="0">
     <w:nsid w:val="7B4E35CC"/>
     <w:multiLevelType w:val="hybridMultilevel"/>
     <w:tmpl w:val="734A4932"/>
@@ -4990,7 +5389,7 @@
       </w:rPr>
     </w:lvl>
   </w:abstractNum>
-  <w:abstractNum w:abstractNumId="7" w15:restartNumberingAfterBreak="0">
+  <w:abstractNum w:abstractNumId="8" w15:restartNumberingAfterBreak="0">
     <w:nsid w:val="7B971C54"/>
     <w:multiLevelType w:val="hybridMultilevel"/>
     <w:tmpl w:val="5C8E1DDA"/>
@@ -5115,7 +5514,7 @@
     <w:abstractNumId w:val="3"/>
   </w:num>
   <w:num w:numId="5" w16cid:durableId="510531974">
-    <w:abstractNumId w:val="6"/>
+    <w:abstractNumId w:val="7"/>
   </w:num>
   <w:num w:numId="6" w16cid:durableId="364410468">
     <w:abstractNumId w:val="0"/>
@@ -5124,7 +5523,10 @@
     <w:abstractNumId w:val="1"/>
   </w:num>
   <w:num w:numId="8" w16cid:durableId="1554927862">
-    <w:abstractNumId w:val="7"/>
+    <w:abstractNumId w:val="8"/>
+  </w:num>
+  <w:num w:numId="9" w16cid:durableId="1504976999">
+    <w:abstractNumId w:val="6"/>
   </w:num>
 </w:numbering>
 </file>
@@ -6000,6 +6402,7 @@
     <w:rsid w:val="001518D7"/>
     <w:rsid w:val="001C3BAD"/>
     <w:rsid w:val="00222A09"/>
+    <w:rsid w:val="00225453"/>
     <w:rsid w:val="003127BB"/>
     <w:rsid w:val="00380385"/>
     <w:rsid w:val="00396258"/>
@@ -6009,6 +6412,7 @@
     <w:rsid w:val="00480F7C"/>
     <w:rsid w:val="00686F7D"/>
     <w:rsid w:val="00696536"/>
+    <w:rsid w:val="007403CC"/>
     <w:rsid w:val="00867234"/>
     <w:rsid w:val="009B157F"/>
     <w:rsid w:val="009C4320"/>

</xml_diff>

<commit_message>
actualizacion de HU registrar nya
</commit_message>
<xml_diff>
--- a/6- Ingenieria de producto/6.1 - Análisis/03- Historias de Usuario/Historias de Usuarios/HU-MID-NYA-001-Registar Notificaciones y Alertas.docx
+++ b/6- Ingenieria de producto/6.1 - Análisis/03- Historias de Usuario/Historias de Usuarios/HU-MID-NYA-001-Registar Notificaciones y Alertas.docx
@@ -393,8 +393,8 @@
           <w:rFonts w:cs="Arial"/>
         </w:rPr>
       </w:pPr>
-      <w:bookmarkStart w:id="0" w:name="_Hlk135309151"/>
-      <w:bookmarkStart w:id="1" w:name="_Hlk135309333"/>
+      <w:bookmarkStart w:id="0" w:name="_Hlk135309333"/>
+      <w:bookmarkStart w:id="1" w:name="_Hlk135309151"/>
       <w:r>
         <w:rPr>
           <w:rFonts w:cs="Arial"/>
@@ -452,7 +452,7 @@
         <w:t>.</w:t>
       </w:r>
     </w:p>
-    <w:bookmarkEnd w:id="1"/>
+    <w:bookmarkEnd w:id="0"/>
     <w:p>
       <w:pPr>
         <w:pStyle w:val="Prrafodelista"/>
@@ -466,16 +466,10 @@
         <w:rPr>
           <w:rFonts w:cs="Arial"/>
         </w:rPr>
-        <w:t xml:space="preserve">      </w:t>
-      </w:r>
-      <w:r>
-        <w:rPr>
-          <w:rFonts w:cs="Arial"/>
-        </w:rPr>
-        <w:t xml:space="preserve">  </w:t>
+        <w:t xml:space="preserve">        </w:t>
       </w:r>
     </w:p>
-    <w:bookmarkEnd w:id="0"/>
+    <w:bookmarkEnd w:id="1"/>
     <w:p>
       <w:pPr>
         <w:pStyle w:val="Prrafodelista"/>
@@ -1241,25 +1235,7 @@
                 <w:color w:val="202124"/>
                 <w:shd w:val="clear" w:color="auto" w:fill="FFFFFF"/>
               </w:rPr>
-              <w:t xml:space="preserve">Para registrar una notificación deberá estar </w:t>
-            </w:r>
-            <w:proofErr w:type="spellStart"/>
-            <w:r>
-              <w:rPr>
-                <w:rFonts w:ascii="Arial" w:hAnsi="Arial" w:cs="Arial"/>
-                <w:color w:val="202124"/>
-                <w:shd w:val="clear" w:color="auto" w:fill="FFFFFF"/>
-              </w:rPr>
-              <w:t>logueado</w:t>
-            </w:r>
-            <w:proofErr w:type="spellEnd"/>
-            <w:r>
-              <w:rPr>
-                <w:rFonts w:ascii="Arial" w:hAnsi="Arial" w:cs="Arial"/>
-                <w:color w:val="202124"/>
-                <w:shd w:val="clear" w:color="auto" w:fill="FFFFFF"/>
-              </w:rPr>
-              <w:t xml:space="preserve"> con usuario y contraseña con permiso autorizado.</w:t>
+              <w:t>Para registrar una notificación deberá estar logueado con usuario y contraseña con permiso autorizado.</w:t>
             </w:r>
           </w:p>
         </w:tc>
@@ -1679,21 +1655,7 @@
               <w:rPr>
                 <w:rFonts w:ascii="Trebuchet MS" w:hAnsi="Trebuchet MS" w:cs="Arial"/>
               </w:rPr>
-              <w:t xml:space="preserve">Las nuevas alertas se visualizarán en el icono a la altura del </w:t>
-            </w:r>
-            <w:proofErr w:type="spellStart"/>
-            <w:r>
-              <w:rPr>
-                <w:rFonts w:ascii="Trebuchet MS" w:hAnsi="Trebuchet MS" w:cs="Arial"/>
-              </w:rPr>
-              <w:t>logueo</w:t>
-            </w:r>
-            <w:proofErr w:type="spellEnd"/>
-            <w:r>
-              <w:rPr>
-                <w:rFonts w:ascii="Trebuchet MS" w:hAnsi="Trebuchet MS" w:cs="Arial"/>
-              </w:rPr>
-              <w:t xml:space="preserve"> de usuario.</w:t>
+              <w:t>Las nuevas alertas se visualizarán en el icono a la altura del logueo de usuario.</w:t>
             </w:r>
           </w:p>
         </w:tc>
@@ -1816,7 +1778,7 @@
               <w:rPr>
                 <w:rFonts w:cs="Arial"/>
               </w:rPr>
-              <w:t>Si la misma entidad tiene dos “Alertas” distintas se realizará una sola única “Notificación”</w:t>
+              <w:t>Se asociará una “Alerta” por “Notificación”.</w:t>
             </w:r>
           </w:p>
         </w:tc>
@@ -2747,21 +2709,7 @@
               <w:rPr>
                 <w:lang w:eastAsia="en-US"/>
               </w:rPr>
-              <w:t xml:space="preserve">o registra y envía la notificación a la entidad, debería hacer la conexión con CIDI para </w:t>
-            </w:r>
-            <w:proofErr w:type="spellStart"/>
-            <w:r>
-              <w:rPr>
-                <w:lang w:eastAsia="en-US"/>
-              </w:rPr>
-              <w:t>el</w:t>
-            </w:r>
-            <w:proofErr w:type="spellEnd"/>
-            <w:r>
-              <w:rPr>
-                <w:lang w:eastAsia="en-US"/>
-              </w:rPr>
-              <w:t xml:space="preserve"> envió por email</w:t>
+              <w:t>o registra y envía la notificación a la entidad, debería hacer la conexión con CIDI para el envió por email</w:t>
             </w:r>
             <w:r>
               <w:rPr>
@@ -2878,21 +2826,7 @@
               <w:rPr>
                 <w:lang w:eastAsia="en-US"/>
               </w:rPr>
-              <w:t xml:space="preserve">Al hacer </w:t>
-            </w:r>
-            <w:proofErr w:type="spellStart"/>
-            <w:r>
-              <w:rPr>
-                <w:lang w:eastAsia="en-US"/>
-              </w:rPr>
-              <w:t>click</w:t>
-            </w:r>
-            <w:proofErr w:type="spellEnd"/>
-            <w:r>
-              <w:rPr>
-                <w:lang w:eastAsia="en-US"/>
-              </w:rPr>
-              <w:t xml:space="preserve"> el usuario autorizado a volver a la pantalla anterior.</w:t>
+              <w:t>Al hacer click el usuario autorizado a volver a la pantalla anterior.</w:t>
             </w:r>
           </w:p>
         </w:tc>
@@ -3161,7 +3095,6 @@
           <w:lang w:val="es-AR"/>
         </w:rPr>
       </w:pPr>
-      <w:proofErr w:type="spellStart"/>
       <w:r>
         <w:rPr>
           <w:rFonts w:ascii="Arial" w:hAnsi="Arial" w:cs="Arial"/>
@@ -3171,7 +3104,6 @@
         </w:rPr>
         <w:t>Tabla_auditoría</w:t>
       </w:r>
-      <w:proofErr w:type="spellEnd"/>
     </w:p>
     <w:p>
       <w:pPr>
@@ -3689,15 +3621,7 @@
               <w:jc w:val="left"/>
             </w:pPr>
             <w:r>
-              <w:t xml:space="preserve">Diana </w:t>
-            </w:r>
-            <w:proofErr w:type="spellStart"/>
-            <w:r>
-              <w:t>Sapuppo</w:t>
-            </w:r>
-            <w:proofErr w:type="spellEnd"/>
-            <w:r>
-              <w:t>.</w:t>
+              <w:t>Diana Sapuppo.</w:t>
             </w:r>
           </w:p>
           <w:p>
@@ -3716,13 +3640,8 @@
               <w:ind w:firstLine="0"/>
               <w:jc w:val="left"/>
             </w:pPr>
-            <w:proofErr w:type="spellStart"/>
-            <w:r>
-              <w:t>Belen</w:t>
-            </w:r>
-            <w:proofErr w:type="spellEnd"/>
-            <w:r>
-              <w:t xml:space="preserve"> Huelva.</w:t>
+            <w:r>
+              <w:t>Belen Huelva.</w:t>
             </w:r>
           </w:p>
           <w:p>
@@ -3850,13 +3769,8 @@
               <w:spacing w:line="360" w:lineRule="auto"/>
               <w:ind w:firstLine="0"/>
             </w:pPr>
-            <w:proofErr w:type="spellStart"/>
-            <w:r>
-              <w:t>Belen</w:t>
-            </w:r>
-            <w:proofErr w:type="spellEnd"/>
-            <w:r>
-              <w:t xml:space="preserve"> Huelva</w:t>
+            <w:r>
+              <w:t>Belen Huelva</w:t>
             </w:r>
           </w:p>
           <w:p>
@@ -3923,15 +3837,7 @@
               <w:ind w:firstLine="0"/>
             </w:pPr>
             <w:r>
-              <w:t xml:space="preserve">Diana </w:t>
-            </w:r>
-            <w:proofErr w:type="spellStart"/>
-            <w:r>
-              <w:t>Sappupo</w:t>
-            </w:r>
-            <w:proofErr w:type="spellEnd"/>
-            <w:r>
-              <w:t>.</w:t>
+              <w:t>Diana Sappupo.</w:t>
             </w:r>
           </w:p>
           <w:p>
@@ -6420,6 +6326,7 @@
     <w:rsid w:val="00AD618B"/>
     <w:rsid w:val="00AF5430"/>
     <w:rsid w:val="00B2107E"/>
+    <w:rsid w:val="00D82A2A"/>
     <w:rsid w:val="00D8562E"/>
     <w:rsid w:val="00DD3336"/>
     <w:rsid w:val="00DF607B"/>

</xml_diff>